<commit_message>
Update Maturitní práce - Basler.docx
</commit_message>
<xml_diff>
--- a/Documentation/Maturitní práce - Basler.docx
+++ b/Documentation/Maturitní práce - Basler.docx
@@ -3441,9 +3441,6 @@
       <w:r>
         <w:t xml:space="preserve"> </w:t>
       </w:r>
-      <w:r>
-        <w:t>http://blog.servoflo.com/humidity-sensors-capacitive-vs-resistive</w:t>
-      </w:r>
     </w:p>
     <w:p>
       <w:r>
@@ -3483,7 +3480,18 @@
         <w:t xml:space="preserve">. </w:t>
       </w:r>
       <w:r>
-        <w:t>Mezi elektrodami se měří napětí, a to je dále posíláno na zpracovaní na užitečný údaj. U odporových vlhkoměrů se mění odpor v závislosti na vlhkosti. Uvnitř se nachází materiál, který absorbuje vlhkost a přes něj se měří odpor</w:t>
+        <w:t xml:space="preserve">Mezi elektrodami se měří napětí, a to je dále posíláno na zpracovaní na užitečný údaj. U odporových vlhkoměrů se mění odpor v závislosti na vlhkosti. Uvnitř se nachází materiál, který absorbuje vlhkost a přes něj se </w:t>
+      </w:r>
+      <w:proofErr w:type="gramStart"/>
+      <w:r>
+        <w:t>měří</w:t>
+      </w:r>
+      <w:proofErr w:type="gramEnd"/>
+      <w:r>
+        <w:t xml:space="preserve"> odpor</w:t>
+      </w:r>
+      <w:r>
+        <w:t>. Výsledná jednotka je udávána jako relativní vlhkost v %.</w:t>
       </w:r>
     </w:p>
     <w:p>
@@ -3667,42 +3675,291 @@
         <w:t>ho nedostatku čipů se první prototyp stavěl s jeho ekvivalentem a to BMP</w:t>
       </w:r>
       <w:r>
+        <w:t>1</w:t>
+      </w:r>
+      <w:r>
+        <w:t>80. Čip BM</w:t>
+      </w:r>
+      <w:r>
+        <w:t>P</w:t>
+      </w:r>
+      <w:r>
+        <w:t>280 se nachází jak ve vnitřní</w:t>
+      </w:r>
+      <w:r>
+        <w:t>ch</w:t>
+      </w:r>
+      <w:r>
+        <w:t xml:space="preserve"> jednot</w:t>
+      </w:r>
+      <w:r>
+        <w:t>kách</w:t>
+      </w:r>
+      <w:r>
+        <w:t xml:space="preserve">, tak i ve venkovní. U </w:t>
+      </w:r>
+      <w:r>
+        <w:t xml:space="preserve">malé </w:t>
+      </w:r>
+      <w:r>
+        <w:t>vnitřní jednotk</w:t>
+      </w:r>
+      <w:r>
+        <w:t>y je měřena pouze teplota</w:t>
+      </w:r>
+      <w:r>
+        <w:t>,</w:t>
+      </w:r>
+      <w:r>
+        <w:t xml:space="preserve"> u velké vnitřní jednotky je navíc měřena i relativní vlhkost.</w:t>
+      </w:r>
+      <w:r>
+        <w:t xml:space="preserve"> </w:t>
+      </w:r>
+      <w:r>
+        <w:t>U</w:t>
+      </w:r>
+      <w:r>
+        <w:t xml:space="preserve"> venkovní </w:t>
+      </w:r>
+      <w:r>
+        <w:t xml:space="preserve">jednotky </w:t>
+      </w:r>
+      <w:proofErr w:type="gramStart"/>
+      <w:r>
+        <w:t>měří</w:t>
+      </w:r>
+      <w:proofErr w:type="gramEnd"/>
+      <w:r>
+        <w:t xml:space="preserve"> </w:t>
+      </w:r>
+      <w:r>
+        <w:t>pouze</w:t>
+      </w:r>
+      <w:r>
+        <w:t xml:space="preserve"> tlak a teplotu. </w:t>
+      </w:r>
+    </w:p>
+    <w:p>
+      <w:pPr>
+        <w:pStyle w:val="Nadpis3"/>
+      </w:pPr>
+      <w:r>
+        <w:t>Vlhkoměr</w:t>
+      </w:r>
+    </w:p>
+    <w:p>
+      <w:r>
+        <w:t xml:space="preserve">Jako vlhkoměr byl zvolen senzor DHT22. </w:t>
+      </w:r>
+      <w:r>
+        <w:t>Tento senzor lze použít i jako teploměr, ale v mé stanici bude použit pouze jako vlhkoměr. Teploměr</w:t>
+      </w:r>
+      <w:r>
+        <w:t>em</w:t>
+      </w:r>
+      <w:r>
+        <w:t xml:space="preserve"> v tomto senzoru je termistor a čas, který potřebuje k ustálení je v mém případě až moc velký. S </w:t>
+      </w:r>
+      <w:r>
+        <w:t>procesorem</w:t>
+      </w:r>
+      <w:r>
+        <w:t xml:space="preserve"> komunikuje pomocí jednoho </w:t>
+      </w:r>
+      <w:r>
+        <w:t>vodiče</w:t>
+      </w:r>
+      <w:r>
+        <w:t xml:space="preserve"> a tím pádem je komunikace s ním bez správné knihovny náročná.</w:t>
+      </w:r>
+      <w:r>
+        <w:t xml:space="preserve"> Výsledná vlhkost je zobrazena v %, jelikož senzor </w:t>
+      </w:r>
+      <w:proofErr w:type="gramStart"/>
+      <w:r>
+        <w:t>neměří</w:t>
+      </w:r>
+      <w:proofErr w:type="gramEnd"/>
+      <w:r>
+        <w:t xml:space="preserve"> vlhkost, ale relativní vlhkost, což jsou jiné veličiny.</w:t>
+      </w:r>
+    </w:p>
+    <w:p>
+      <w:pPr>
+        <w:pStyle w:val="Nadpis3"/>
+      </w:pPr>
+      <w:r>
+        <w:t>Větrná korouhev</w:t>
+      </w:r>
+    </w:p>
+    <w:p>
+      <w:r>
+        <w:t xml:space="preserve">První ze dvou senzorů, které byly vytištěny na 3D tiskárně.  V otočné části se nachází 2 magnety, které spínají Hallovu sondu ve spodní části. </w:t>
+      </w:r>
+      <w:r>
+        <w:t>Použitím 2 magnetů lze zajistit přesnější měření.</w:t>
+      </w:r>
+      <w:r>
+        <w:t xml:space="preserve"> Pomocí matematiky lze jednoduše odvodit, jakou rychlostí fouká vítr</w:t>
+      </w:r>
+    </w:p>
+    <w:p>
+      <w:pPr>
+        <w:pStyle w:val="Nadpis3"/>
+      </w:pPr>
+      <w:r>
+        <w:lastRenderedPageBreak/>
+        <w:t xml:space="preserve"> Anemomet</w:t>
+      </w:r>
+      <w:r>
+        <w:t>r</w:t>
+      </w:r>
+    </w:p>
+    <w:p>
+      <w:r>
+        <w:t xml:space="preserve">Anemometr je druhým senzorem, který byl vytištěn na 3D tiskárně. Na zjištění úhlu se zde používá jednořádkový Grayův kód. </w:t>
+      </w:r>
+      <w:r>
+        <w:t>Díky němu lze s pomocí pěti čidel získat až 30 různých poloh, každá o 12 stupňů větší.</w:t>
+      </w:r>
+    </w:p>
+    <w:p/>
+    <w:p>
+      <w:pPr>
+        <w:pStyle w:val="Nadpis3"/>
+      </w:pPr>
+      <w:r>
+        <w:t>Senzor UV intenzity</w:t>
+      </w:r>
+    </w:p>
+    <w:p>
+      <w:r>
+        <w:t>Jako UV senzor byl zvolen čip MP8511</w:t>
+      </w:r>
+      <w:r>
+        <w:t>. Tento čip je stavěn na detekci UVA a UVB záření (284-390nm). Jelikož senzor posílá data analogově, tak jejich interpretace je s pomocí procesoru velice jednoduchá. Po zpracování je výsledkem hodnota v</w:t>
+      </w:r>
+      <w:r>
+        <w:t> mW/m</w:t>
+      </w:r>
+      <w:r>
+        <w:rPr>
+          <w:vertAlign w:val="superscript"/>
+        </w:rPr>
         <w:t>2</w:t>
       </w:r>
       <w:r>
-        <w:t>80. Čip BM</w:t>
-      </w:r>
-      <w:r>
-        <w:t>P</w:t>
-      </w:r>
-      <w:r>
-        <w:t>280 se nachází jak ve vnitřní</w:t>
-      </w:r>
-      <w:r>
-        <w:t>ch</w:t>
-      </w:r>
-      <w:r>
-        <w:t xml:space="preserve"> jednot</w:t>
-      </w:r>
-      <w:r>
-        <w:t>kách</w:t>
-      </w:r>
-      <w:r>
-        <w:t xml:space="preserve">, tak i ve venkovní. U vnitřní jednotky </w:t>
+        <w:t>. Z téhle hodnoty lze následně vypočítat UV index.</w:t>
+      </w:r>
+    </w:p>
+    <w:p/>
+    <w:p>
+      <w:pPr>
+        <w:pStyle w:val="Nadpis3"/>
+      </w:pPr>
+      <w:r>
+        <w:t>Senzor světla</w:t>
+      </w:r>
+    </w:p>
+    <w:p>
+      <w:r>
+        <w:t xml:space="preserve"> </w:t>
+      </w:r>
+      <w:r>
+        <w:t>Posledním senzorem je senzor světla. Byl použit čip BH</w:t>
+      </w:r>
+      <w:r>
+        <w:t>1750. S pomocí tohoto senzoru</w:t>
+      </w:r>
+      <w:r>
+        <w:t xml:space="preserve"> </w:t>
+      </w:r>
+      <w:r>
+        <w:t xml:space="preserve">je stanice schopna zjistit míru osvětlení. </w:t>
+      </w:r>
+    </w:p>
+    <w:p>
+      <w:pPr>
+        <w:pStyle w:val="Nadpis1"/>
+      </w:pPr>
+      <w:r>
+        <w:lastRenderedPageBreak/>
+        <w:t>Základní deska</w:t>
+      </w:r>
+    </w:p>
+    <w:p>
+      <w:pPr>
+        <w:pStyle w:val="Nadpis2"/>
+      </w:pPr>
+      <w:r>
+        <w:t>Procesor</w:t>
+      </w:r>
+    </w:p>
+    <w:p>
+      <w:r>
+        <w:t>Jako hlavní procesor jsem zvolil mikrokontroler ESP32 od firmy Espressif. Byl zvolen z </w:t>
+      </w:r>
+      <w:r>
+        <w:t>mnoha důvodů</w:t>
+      </w:r>
+      <w:r>
+        <w:t xml:space="preserve">. </w:t>
+      </w:r>
+      <w:r>
+        <w:t xml:space="preserve">Mezi ně </w:t>
       </w:r>
       <w:proofErr w:type="gramStart"/>
       <w:r>
-        <w:t>měří</w:t>
+        <w:t>patří</w:t>
       </w:r>
       <w:proofErr w:type="gramEnd"/>
       <w:r>
-        <w:t xml:space="preserve"> všechny veličiny, ale u venkovní měří </w:t>
-      </w:r>
-      <w:r>
-        <w:t>pouze</w:t>
-      </w:r>
-      <w:r>
-        <w:t xml:space="preserve"> tlak a teplotu. </w:t>
+        <w:t xml:space="preserve"> třeba </w:t>
+      </w:r>
+      <w:r>
+        <w:t>Wi-Fi</w:t>
+      </w:r>
+      <w:r>
+        <w:t xml:space="preserve"> připojení, mnoho použitelných pinů pro periferie a taky dvě použitelná jádra na zrychlení výpočtů.</w:t>
+      </w:r>
+      <w:r>
+        <w:t xml:space="preserve"> Pro jednodušší vývoj jsem zvolil mikrokontroler, který byl již osazen na vývojové desce s nezbytnými komunikačními čipy.</w:t>
+      </w:r>
+    </w:p>
+    <w:p>
+      <w:pPr>
+        <w:pStyle w:val="Nadpis2"/>
+      </w:pPr>
+      <w:r>
+        <w:t>Napájení</w:t>
+      </w:r>
+    </w:p>
+    <w:p>
+      <w:r>
+        <w:t>Napájení bylo jednou z nejobtížnějších věcí na této stanici. Musel jsem zajistit, aby se převod z 12 voltů od solárních panelů na 6v pro olověný akumulátor byl co nejefektivnější. Originálně měl na desce být osazen lineární regulátor</w:t>
+      </w:r>
+      <w:r>
+        <w:t xml:space="preserve"> MAA723 od bývalé Tesly Rožnov. Ale jelikož se jedná o lineární regulátor, tak by jeho ztráty byly vyšší než vlastní spotřeba celého zařízení. Proto jsem se rozhodl lineární cestu opustit a místo něj sem osadil spínaný </w:t>
+      </w:r>
+      <w:r>
+        <w:t xml:space="preserve">modul s LM2396, který má převést napětí až s 90 % efektivitou. Z 6 voltů z akumulátoru jsem potřeboval získat 5 voltů pro mikroprocesor. Zde byl zvolen spínaný stabilizátor napětí TSR 1-2450 firmy </w:t>
+      </w:r>
+      <w:proofErr w:type="spellStart"/>
+      <w:r>
+        <w:t>Traco</w:t>
+      </w:r>
+      <w:proofErr w:type="spellEnd"/>
+      <w:r>
+        <w:t xml:space="preserve"> </w:t>
+      </w:r>
+      <w:proofErr w:type="spellStart"/>
+      <w:r>
+        <w:t>Power</w:t>
+      </w:r>
+      <w:proofErr w:type="spellEnd"/>
+      <w:r>
+        <w:t xml:space="preserve">. O napětí 3,3 voltů pro jednotlivé instrumenty se stará modul s procesorem. </w:t>
       </w:r>
     </w:p>
     <w:p>
@@ -3710,125 +3967,12 @@
         <w:pStyle w:val="Nadpis3"/>
       </w:pPr>
       <w:r>
-        <w:t>Vlhkoměr</w:t>
-      </w:r>
-    </w:p>
-    <w:p>
-      <w:r>
-        <w:t xml:space="preserve">Jako vlhkoměr byl zvolen senzor DHT22. </w:t>
-      </w:r>
-      <w:r>
-        <w:t>Tento senzor lze použít i jako teploměr, ale v mé stanici bude použit pouze jako vlhkoměr. Teploměr v tomto senzoru je termistor a čas, který potřebuje k ustálení je v mém případě až moc velký. S </w:t>
-      </w:r>
-      <w:r>
-        <w:t>procesorem</w:t>
-      </w:r>
-      <w:r>
-        <w:t xml:space="preserve"> komunikuje pomocí jednoho </w:t>
-      </w:r>
-      <w:r>
-        <w:t>vodiče</w:t>
-      </w:r>
-      <w:r>
-        <w:t xml:space="preserve"> a tím pádem je komunikace s ním bez správné knihovny náročná.</w:t>
-      </w:r>
-    </w:p>
-    <w:p>
-      <w:pPr>
-        <w:pStyle w:val="Nadpis3"/>
-      </w:pPr>
-      <w:r>
-        <w:t>Větrná korouhev</w:t>
-      </w:r>
-    </w:p>
-    <w:p>
-      <w:r>
-        <w:t xml:space="preserve">První ze dvou senzorů, které byly vytištěny na 3D tiskárně.  V otočné části se nachází 2 magnety, které spínají Hallovu sondu ve spodní části. </w:t>
-      </w:r>
-      <w:r>
-        <w:t>Použitím 2 magnetů lze zajistit přesnější měření.</w:t>
-      </w:r>
-      <w:r>
-        <w:t xml:space="preserve"> Pomocí matematiky lze jednoduše odvodit, jakou rychlostí fouká vítr</w:t>
-      </w:r>
-    </w:p>
-    <w:p>
-      <w:pPr>
-        <w:pStyle w:val="Nadpis3"/>
-      </w:pPr>
-      <w:r>
-        <w:t xml:space="preserve"> Anemomet</w:t>
-      </w:r>
-      <w:r>
-        <w:t>r</w:t>
-      </w:r>
-    </w:p>
-    <w:p>
-      <w:r>
-        <w:t xml:space="preserve">Anemometr je druhým senzorem, který byl vytištěn na 3D tiskárně. Na zjištění úhlu se zde používá jednořádkový Grayův kód. </w:t>
-      </w:r>
-      <w:r>
-        <w:t>Díky němu lze s pomocí pěti čidel získat až 30 různých poloh, každá o 12 stupňů větší.</w:t>
-      </w:r>
-    </w:p>
-    <w:p/>
-    <w:p>
-      <w:pPr>
-        <w:pStyle w:val="Nadpis3"/>
-      </w:pPr>
-      <w:r>
-        <w:t>Senzor UV intenzity</w:t>
-      </w:r>
-    </w:p>
-    <w:p>
-      <w:r>
-        <w:t>Jako UV senzor byl zvolen čip MP8511</w:t>
-      </w:r>
-      <w:r>
-        <w:t>. Tento čip je stavěn na detekci UVA a UVB záření (284-390nm). Jelikož senzor posílá data analogově, tak jejich interpretace je s pomocí procesoru velice jednoduchá. Po zpracování je výsledkem hodnota v</w:t>
-      </w:r>
-      <w:r>
-        <w:t> </w:t>
-      </w:r>
-      <w:proofErr w:type="spellStart"/>
-      <w:r>
-        <w:t>mW</w:t>
-      </w:r>
-      <w:proofErr w:type="spellEnd"/>
-      <w:r>
-        <w:t>/m</w:t>
-      </w:r>
-      <w:r>
-        <w:rPr>
-          <w:vertAlign w:val="superscript"/>
-        </w:rPr>
-        <w:t>2</w:t>
-      </w:r>
-      <w:r>
-        <w:t>. Z téhle hodnoty lze následně vypočítat UV index.</w:t>
-      </w:r>
-    </w:p>
-    <w:p/>
-    <w:p>
-      <w:pPr>
-        <w:pStyle w:val="Nadpis3"/>
-      </w:pPr>
-      <w:r>
-        <w:t>Senzor světla</w:t>
-      </w:r>
-    </w:p>
-    <w:p>
-      <w:r>
-        <w:t xml:space="preserve"> </w:t>
-      </w:r>
-      <w:r>
-        <w:t>Posledním senzorem je senzor světla. Byl použit čip BH</w:t>
-      </w:r>
-      <w:r>
-        <w:t>1750. S pomocí tohoto senzoru</w:t>
-      </w:r>
-      <w:r>
-        <w:t xml:space="preserve"> </w:t>
+        <w:t>Akumulátor</w:t>
+      </w:r>
+    </w:p>
+    <w:p>
+      <w:r>
+        <w:t xml:space="preserve">Jako úložiště energie byl vybrán 6 V olověný gelový akumulátor. Tento typ akumulátorů je stavěn na drsnější podmínky. </w:t>
       </w:r>
     </w:p>
     <w:sectPr>
@@ -6507,6 +6651,7 @@
     <w:lsdException w:name="HTML Sample" w:semiHidden="1" w:unhideWhenUsed="1"/>
     <w:lsdException w:name="HTML Typewriter" w:semiHidden="1" w:unhideWhenUsed="1"/>
     <w:lsdException w:name="HTML Variable" w:semiHidden="1" w:unhideWhenUsed="1"/>
+    <w:lsdException w:name="Normal Table" w:semiHidden="1" w:unhideWhenUsed="1"/>
     <w:lsdException w:name="annotation subject" w:semiHidden="1" w:unhideWhenUsed="1"/>
     <w:lsdException w:name="No List" w:semiHidden="1" w:unhideWhenUsed="1"/>
     <w:lsdException w:name="Outline List 1" w:semiHidden="1" w:unhideWhenUsed="1"/>
@@ -6553,8 +6698,10 @@
     <w:lsdException w:name="Table Subtle 2" w:semiHidden="1" w:unhideWhenUsed="1"/>
     <w:lsdException w:name="Table Web 1" w:semiHidden="1" w:unhideWhenUsed="1"/>
     <w:lsdException w:name="Table Web 2" w:semiHidden="1" w:unhideWhenUsed="1"/>
+    <w:lsdException w:name="Table Web 3" w:semiHidden="1" w:unhideWhenUsed="1"/>
     <w:lsdException w:name="Balloon Text" w:semiHidden="1" w:unhideWhenUsed="1"/>
     <w:lsdException w:name="Table Grid" w:locked="1" w:uiPriority="0"/>
+    <w:lsdException w:name="Table Theme" w:semiHidden="1" w:unhideWhenUsed="1"/>
     <w:lsdException w:name="Placeholder Text" w:semiHidden="1"/>
     <w:lsdException w:name="No Spacing" w:uiPriority="1" w:qFormat="1"/>
     <w:lsdException w:name="Light Shading" w:uiPriority="60"/>

</xml_diff>